<commit_message>
test lr task 1
</commit_message>
<xml_diff>
--- a/planning.docx
+++ b/planning.docx
@@ -38,7 +38,12 @@
     <w:sdt>
       <w:sdtPr>
         <w:rPr>
-          <w:rtl/>
+          <w:rFonts w:asciiTheme="minorHAnsi" w:eastAsiaTheme="minorHAnsi" w:hAnsiTheme="minorHAnsi" w:cstheme="minorBidi"/>
+          <w:color w:val="auto"/>
+          <w:sz w:val="22"/>
+          <w:szCs w:val="22"/>
+          <w:rtl/>
+          <w:lang w:val="en-IL" w:bidi="he-IL"/>
         </w:rPr>
         <w:id w:val="91134293"/>
         <w:docPartObj>
@@ -48,14 +53,9 @@
       </w:sdtPr>
       <w:sdtEndPr>
         <w:rPr>
-          <w:rFonts w:asciiTheme="minorHAnsi" w:eastAsiaTheme="minorHAnsi" w:hAnsiTheme="minorHAnsi" w:cstheme="minorBidi"/>
           <w:b/>
           <w:bCs/>
           <w:noProof/>
-          <w:color w:val="auto"/>
-          <w:sz w:val="22"/>
-          <w:szCs w:val="22"/>
-          <w:lang w:val="en-IL" w:bidi="he-IL"/>
         </w:rPr>
       </w:sdtEndPr>
       <w:sdtContent>
@@ -87,7 +87,7 @@
             <w:rPr>
               <w:rFonts w:eastAsiaTheme="minorEastAsia"/>
               <w:noProof/>
-              <w:lang w:val="en-IL" w:eastAsia="en-IL"/>
+              <w:lang w:eastAsia="en-IL"/>
             </w:rPr>
           </w:pPr>
           <w:r>
@@ -169,7 +169,7 @@
             <w:rPr>
               <w:rFonts w:eastAsiaTheme="minorEastAsia"/>
               <w:noProof/>
-              <w:lang w:val="en-IL" w:eastAsia="en-IL"/>
+              <w:lang w:eastAsia="en-IL"/>
             </w:rPr>
           </w:pPr>
           <w:hyperlink w:anchor="_Toc87293245" w:history="1">
@@ -726,17 +726,111 @@
       <w:pPr>
         <w:bidi/>
         <w:rPr>
+          <w:rFonts w:cstheme="minorHAnsi"/>
+          <w:rtl/>
+          <w:lang w:val="en-US"/>
+        </w:rPr>
+      </w:pPr>
+      <w:r>
+        <w:rPr>
+          <w:rFonts w:cstheme="minorHAnsi"/>
+          <w:lang w:val="en-US"/>
+        </w:rPr>
+        <w:t>Task 3</w:t>
+      </w:r>
+    </w:p>
+    <w:p>
+      <w:pPr>
+        <w:bidi/>
+        <w:rPr>
+          <w:rFonts w:cstheme="minorHAnsi"/>
+          <w:rtl/>
+          <w:lang w:val="en-US"/>
+        </w:rPr>
+      </w:pPr>
+      <w:r>
+        <w:rPr>
           <w:rFonts w:cstheme="minorHAnsi" w:hint="cs"/>
           <w:rtl/>
           <w:lang w:val="en-US"/>
         </w:rPr>
-      </w:pPr>
-      <w:r>
+        <w:t>רעיונות לבעיות נוספות</w:t>
+      </w:r>
+    </w:p>
+    <w:p>
+      <w:pPr>
+        <w:pStyle w:val="ListParagraph"/>
+        <w:numPr>
+          <w:ilvl w:val="0"/>
+          <w:numId w:val="2"/>
+        </w:numPr>
+        <w:bidi/>
         <w:rPr>
           <w:rFonts w:cstheme="minorHAnsi"/>
-          <w:lang w:val="en-US"/>
-        </w:rPr>
-        <w:t>Task 3</w:t>
+          <w:rtl/>
+          <w:lang w:val="en-US"/>
+        </w:rPr>
+      </w:pPr>
+      <w:r>
+        <w:rPr>
+          <w:rFonts w:cstheme="minorHAnsi" w:hint="cs"/>
+          <w:rtl/>
+          <w:lang w:val="en-US"/>
+        </w:rPr>
+        <w:t xml:space="preserve">חיזוי </w:t>
+      </w:r>
+      <w:r>
+        <w:rPr>
+          <w:rFonts w:cstheme="minorHAnsi"/>
+          <w:lang w:val="en-US"/>
+        </w:rPr>
+        <w:t xml:space="preserve">gene </w:t>
+      </w:r>
+      <w:r>
+        <w:rPr>
+          <w:rFonts w:cstheme="minorHAnsi"/>
+          <w:lang w:val="en-US"/>
+        </w:rPr>
+        <w:t>expression</w:t>
+      </w:r>
+      <w:r>
+        <w:rPr>
+          <w:rFonts w:cstheme="minorHAnsi" w:hint="cs"/>
+          <w:rtl/>
+          <w:lang w:val="en-US"/>
+        </w:rPr>
+        <w:t xml:space="preserve"> </w:t>
+      </w:r>
+      <w:r>
+        <w:rPr>
+          <w:rFonts w:cstheme="minorHAnsi" w:hint="cs"/>
+          <w:rtl/>
+          <w:lang w:val="en-US"/>
+        </w:rPr>
+        <w:t xml:space="preserve">של גן מסוים בדגימה מסוימת על פי </w:t>
+      </w:r>
+      <w:r>
+        <w:rPr>
+          <w:rFonts w:cstheme="minorHAnsi" w:hint="cs"/>
+          <w:rtl/>
+          <w:lang w:val="en-US"/>
+        </w:rPr>
+        <w:t>דגימות אחרות (תכלס, למצוא שיטה חישובית ברת מדידה למלא את ערכי ה-</w:t>
+      </w:r>
+      <w:r>
+        <w:rPr>
+          <w:rFonts w:cstheme="minorHAnsi"/>
+          <w:lang w:val="en-US"/>
+        </w:rPr>
+        <w:t>NULL</w:t>
+      </w:r>
+      <w:r>
+        <w:rPr>
+          <w:rFonts w:cstheme="minorHAnsi" w:hint="cs"/>
+          <w:rtl/>
+          <w:lang w:val="en-US"/>
+        </w:rPr>
+        <w:t xml:space="preserve"> בטבלאות).</w:t>
       </w:r>
     </w:p>
     <w:sectPr>
@@ -752,6 +846,119 @@
 <file path=word/numbering.xml><?xml version="1.0" encoding="utf-8"?>
 <w:numbering xmlns:wpc="http://schemas.microsoft.com/office/word/2010/wordprocessingCanvas" xmlns:cx="http://schemas.microsoft.com/office/drawing/2014/chartex" xmlns:cx1="http://schemas.microsoft.com/office/drawing/2015/9/8/chartex" xmlns:cx2="http://schemas.microsoft.com/office/drawing/2015/10/21/chartex" xmlns:cx3="http://schemas.microsoft.com/office/drawing/2016/5/9/chartex" xmlns:cx4="http://schemas.microsoft.com/office/drawing/2016/5/10/chartex" xmlns:cx5="http://schemas.microsoft.com/office/drawing/2016/5/11/chartex" xmlns:cx6="http://schemas.microsoft.com/office/drawing/2016/5/12/chartex" xmlns:cx7="http://schemas.microsoft.com/office/drawing/2016/5/13/chartex" xmlns:cx8="http://schemas.microsoft.com/office/drawing/2016/5/14/chartex" xmlns:mc="http://schemas.openxmlformats.org/markup-compatibility/2006" xmlns:aink="http://schemas.microsoft.com/office/drawing/2016/ink" xmlns:am3d="http://schemas.microsoft.com/office/drawing/2017/model3d" xmlns:o="urn:schemas-microsoft-com:office:office" xmlns:r="http://schemas.openxmlformats.org/officeDocument/2006/relationships" xmlns:m="http://schemas.openxmlformats.org/officeDocument/2006/math" xmlns:v="urn:schemas-microsoft-com:vml" xmlns:wp14="http://schemas.microsoft.com/office/word/2010/wordprocessingDrawing" xmlns:wp="http://schemas.openxmlformats.org/drawingml/2006/wordprocessingDrawing" xmlns:w10="urn:schemas-microsoft-com:office:word" xmlns:w="http://schemas.openxmlformats.org/wordprocessingml/2006/main" xmlns:w14="http://schemas.microsoft.com/office/word/2010/wordml" xmlns:w15="http://schemas.microsoft.com/office/word/2012/wordml" xmlns:w16cex="http://schemas.microsoft.com/office/word/2018/wordml/cex" xmlns:w16cid="http://schemas.microsoft.com/office/word/2016/wordml/cid" xmlns:w16="http://schemas.microsoft.com/office/word/2018/wordml" xmlns:w16sdtdh="http://schemas.microsoft.com/office/word/2020/wordml/sdtdatahash" xmlns:w16se="http://schemas.microsoft.com/office/word/2015/wordml/symex" xmlns:wpg="http://schemas.microsoft.com/office/word/2010/wordprocessingGroup" xmlns:wpi="http://schemas.microsoft.com/office/word/2010/wordprocessingInk" xmlns:wne="http://schemas.microsoft.com/office/word/2006/wordml" xmlns:wps="http://schemas.microsoft.com/office/word/2010/wordprocessingShape" mc:Ignorable="w14 w15 w16se w16cid w16 w16cex w16sdtdh wp14">
   <w:abstractNum w:abstractNumId="0" w15:restartNumberingAfterBreak="0">
+    <w:nsid w:val="12F57A8B"/>
+    <w:multiLevelType w:val="hybridMultilevel"/>
+    <w:tmpl w:val="E2706886"/>
+    <w:lvl w:ilvl="0" w:tplc="20000001">
+      <w:start w:val="1"/>
+      <w:numFmt w:val="bullet"/>
+      <w:lvlText w:val=""/>
+      <w:lvlJc w:val="left"/>
+      <w:pPr>
+        <w:ind w:left="720" w:hanging="360"/>
+      </w:pPr>
+      <w:rPr>
+        <w:rFonts w:ascii="Symbol" w:hAnsi="Symbol" w:hint="default"/>
+      </w:rPr>
+    </w:lvl>
+    <w:lvl w:ilvl="1" w:tplc="20000003" w:tentative="1">
+      <w:start w:val="1"/>
+      <w:numFmt w:val="bullet"/>
+      <w:lvlText w:val="o"/>
+      <w:lvlJc w:val="left"/>
+      <w:pPr>
+        <w:ind w:left="1440" w:hanging="360"/>
+      </w:pPr>
+      <w:rPr>
+        <w:rFonts w:ascii="Courier New" w:hAnsi="Courier New" w:cs="Courier New" w:hint="default"/>
+      </w:rPr>
+    </w:lvl>
+    <w:lvl w:ilvl="2" w:tplc="20000005" w:tentative="1">
+      <w:start w:val="1"/>
+      <w:numFmt w:val="bullet"/>
+      <w:lvlText w:val=""/>
+      <w:lvlJc w:val="left"/>
+      <w:pPr>
+        <w:ind w:left="2160" w:hanging="360"/>
+      </w:pPr>
+      <w:rPr>
+        <w:rFonts w:ascii="Wingdings" w:hAnsi="Wingdings" w:hint="default"/>
+      </w:rPr>
+    </w:lvl>
+    <w:lvl w:ilvl="3" w:tplc="20000001" w:tentative="1">
+      <w:start w:val="1"/>
+      <w:numFmt w:val="bullet"/>
+      <w:lvlText w:val=""/>
+      <w:lvlJc w:val="left"/>
+      <w:pPr>
+        <w:ind w:left="2880" w:hanging="360"/>
+      </w:pPr>
+      <w:rPr>
+        <w:rFonts w:ascii="Symbol" w:hAnsi="Symbol" w:hint="default"/>
+      </w:rPr>
+    </w:lvl>
+    <w:lvl w:ilvl="4" w:tplc="20000003" w:tentative="1">
+      <w:start w:val="1"/>
+      <w:numFmt w:val="bullet"/>
+      <w:lvlText w:val="o"/>
+      <w:lvlJc w:val="left"/>
+      <w:pPr>
+        <w:ind w:left="3600" w:hanging="360"/>
+      </w:pPr>
+      <w:rPr>
+        <w:rFonts w:ascii="Courier New" w:hAnsi="Courier New" w:cs="Courier New" w:hint="default"/>
+      </w:rPr>
+    </w:lvl>
+    <w:lvl w:ilvl="5" w:tplc="20000005" w:tentative="1">
+      <w:start w:val="1"/>
+      <w:numFmt w:val="bullet"/>
+      <w:lvlText w:val=""/>
+      <w:lvlJc w:val="left"/>
+      <w:pPr>
+        <w:ind w:left="4320" w:hanging="360"/>
+      </w:pPr>
+      <w:rPr>
+        <w:rFonts w:ascii="Wingdings" w:hAnsi="Wingdings" w:hint="default"/>
+      </w:rPr>
+    </w:lvl>
+    <w:lvl w:ilvl="6" w:tplc="20000001" w:tentative="1">
+      <w:start w:val="1"/>
+      <w:numFmt w:val="bullet"/>
+      <w:lvlText w:val=""/>
+      <w:lvlJc w:val="left"/>
+      <w:pPr>
+        <w:ind w:left="5040" w:hanging="360"/>
+      </w:pPr>
+      <w:rPr>
+        <w:rFonts w:ascii="Symbol" w:hAnsi="Symbol" w:hint="default"/>
+      </w:rPr>
+    </w:lvl>
+    <w:lvl w:ilvl="7" w:tplc="20000003" w:tentative="1">
+      <w:start w:val="1"/>
+      <w:numFmt w:val="bullet"/>
+      <w:lvlText w:val="o"/>
+      <w:lvlJc w:val="left"/>
+      <w:pPr>
+        <w:ind w:left="5760" w:hanging="360"/>
+      </w:pPr>
+      <w:rPr>
+        <w:rFonts w:ascii="Courier New" w:hAnsi="Courier New" w:cs="Courier New" w:hint="default"/>
+      </w:rPr>
+    </w:lvl>
+    <w:lvl w:ilvl="8" w:tplc="20000005" w:tentative="1">
+      <w:start w:val="1"/>
+      <w:numFmt w:val="bullet"/>
+      <w:lvlText w:val=""/>
+      <w:lvlJc w:val="left"/>
+      <w:pPr>
+        <w:ind w:left="6480" w:hanging="360"/>
+      </w:pPr>
+      <w:rPr>
+        <w:rFonts w:ascii="Wingdings" w:hAnsi="Wingdings" w:hint="default"/>
+      </w:rPr>
+    </w:lvl>
+  </w:abstractNum>
+  <w:abstractNum w:abstractNumId="1" w15:restartNumberingAfterBreak="0">
     <w:nsid w:val="4E014BE0"/>
     <w:multiLevelType w:val="hybridMultilevel"/>
     <w:tmpl w:val="3D18239A"/>
@@ -865,6 +1072,9 @@
     </w:lvl>
   </w:abstractNum>
   <w:num w:numId="1">
+    <w:abstractNumId w:val="1"/>
+  </w:num>
+  <w:num w:numId="2">
     <w:abstractNumId w:val="0"/>
   </w:num>
 </w:numbering>
@@ -993,6 +1203,7 @@
     <w:lsdException w:name="HTML Sample" w:semiHidden="1" w:unhideWhenUsed="1"/>
     <w:lsdException w:name="HTML Typewriter" w:semiHidden="1" w:unhideWhenUsed="1"/>
     <w:lsdException w:name="HTML Variable" w:semiHidden="1" w:unhideWhenUsed="1"/>
+    <w:lsdException w:name="Normal Table" w:semiHidden="1" w:unhideWhenUsed="1"/>
     <w:lsdException w:name="annotation subject" w:semiHidden="1" w:unhideWhenUsed="1"/>
     <w:lsdException w:name="No List" w:semiHidden="1" w:unhideWhenUsed="1"/>
     <w:lsdException w:name="Outline List 1" w:semiHidden="1" w:unhideWhenUsed="1"/>
@@ -1039,8 +1250,10 @@
     <w:lsdException w:name="Table Subtle 2" w:semiHidden="1" w:unhideWhenUsed="1"/>
     <w:lsdException w:name="Table Web 1" w:semiHidden="1" w:unhideWhenUsed="1"/>
     <w:lsdException w:name="Table Web 2" w:semiHidden="1" w:unhideWhenUsed="1"/>
+    <w:lsdException w:name="Table Web 3" w:semiHidden="1" w:unhideWhenUsed="1"/>
     <w:lsdException w:name="Balloon Text" w:semiHidden="1" w:unhideWhenUsed="1"/>
     <w:lsdException w:name="Table Grid" w:uiPriority="39"/>
+    <w:lsdException w:name="Table Theme" w:semiHidden="1" w:unhideWhenUsed="1"/>
     <w:lsdException w:name="Placeholder Text" w:semiHidden="1"/>
     <w:lsdException w:name="No Spacing" w:uiPriority="1" w:qFormat="1"/>
     <w:lsdException w:name="Light Shading" w:uiPriority="60"/>

</xml_diff>